<commit_message>
Campo cpf e campo edicao foram adicionados
</commit_message>
<xml_diff>
--- a/informacaoArquivoClientesELivros.docx
+++ b/informacaoArquivoClientesELivros.docx
@@ -2,6 +2,389 @@
 <file path=word/document.xml><?xml version="1.0" encoding="utf-8"?>
 <w:document xmlns:wpc="http://schemas.microsoft.com/office/word/2010/wordprocessingCanvas" xmlns:mc="http://schemas.openxmlformats.org/markup-compatibility/2006" xmlns:o="urn:schemas-microsoft-com:office:office" xmlns:r="http://schemas.openxmlformats.org/officeDocument/2006/relationships" xmlns:m="http://schemas.openxmlformats.org/officeDocument/2006/math" xmlns:v="urn:schemas-microsoft-com:vml" xmlns:wp14="http://schemas.microsoft.com/office/word/2010/wordprocessingDrawing" xmlns:wp="http://schemas.openxmlformats.org/drawingml/2006/wordprocessingDrawing" xmlns:w10="urn:schemas-microsoft-com:office:word" xmlns:w="http://schemas.openxmlformats.org/wordprocessingml/2006/main" xmlns:w14="http://schemas.microsoft.com/office/word/2010/wordml" xmlns:w15="http://schemas.microsoft.com/office/word/2012/wordml" xmlns:wpg="http://schemas.microsoft.com/office/word/2010/wordprocessingGroup" xmlns:wpi="http://schemas.microsoft.com/office/word/2010/wordprocessingInk" xmlns:wne="http://schemas.microsoft.com/office/word/2006/wordml" xmlns:wps="http://schemas.microsoft.com/office/word/2010/wordprocessingShape" mc:Ignorable="w14 w15 wp14">
   <w:body>
+    <w:tbl>
+      <w:tblPr>
+        <w:tblStyle w:val="Tabelacomgrade"/>
+        <w:tblpPr w:leftFromText="141" w:rightFromText="141" w:vertAnchor="text" w:horzAnchor="margin" w:tblpXSpec="center" w:tblpY="684"/>
+        <w:tblW w:w="10217" w:type="dxa"/>
+        <w:tblLook w:val="04A0" w:firstRow="1" w:lastRow="0" w:firstColumn="1" w:lastColumn="0" w:noHBand="0" w:noVBand="1"/>
+      </w:tblPr>
+      <w:tblGrid>
+        <w:gridCol w:w="1088"/>
+        <w:gridCol w:w="2064"/>
+        <w:gridCol w:w="2307"/>
+        <w:gridCol w:w="2191"/>
+        <w:gridCol w:w="2567"/>
+      </w:tblGrid>
+      <w:tr>
+        <w:trPr>
+          <w:trHeight w:val="481"/>
+        </w:trPr>
+        <w:tc>
+          <w:tcPr>
+            <w:tcW w:w="1088" w:type="dxa"/>
+          </w:tcPr>
+          <w:p>
+            <w:pPr>
+              <w:tabs>
+                <w:tab w:val="left" w:pos="1020"/>
+              </w:tabs>
+              <w:jc w:val="center"/>
+              <w:rPr>
+                <w:rFonts w:ascii="Times New Roman" w:hAnsi="Times New Roman" w:cs="Times New Roman"/>
+                <w:sz w:val="26"/>
+                <w:szCs w:val="26"/>
+              </w:rPr>
+            </w:pPr>
+            <w:r>
+              <w:rPr>
+                <w:rFonts w:ascii="Times New Roman" w:hAnsi="Times New Roman" w:cs="Times New Roman"/>
+                <w:sz w:val="26"/>
+                <w:szCs w:val="26"/>
+              </w:rPr>
+              <w:t>ID</w:t>
+            </w:r>
+          </w:p>
+        </w:tc>
+        <w:tc>
+          <w:tcPr>
+            <w:tcW w:w="2064" w:type="dxa"/>
+          </w:tcPr>
+          <w:p>
+            <w:pPr>
+              <w:jc w:val="center"/>
+              <w:rPr>
+                <w:rFonts w:ascii="Times New Roman" w:hAnsi="Times New Roman" w:cs="Times New Roman"/>
+                <w:sz w:val="26"/>
+                <w:szCs w:val="26"/>
+              </w:rPr>
+            </w:pPr>
+            <w:r>
+              <w:rPr>
+                <w:rFonts w:ascii="Times New Roman" w:hAnsi="Times New Roman" w:cs="Times New Roman"/>
+                <w:sz w:val="26"/>
+                <w:szCs w:val="26"/>
+              </w:rPr>
+              <w:t>Nome do Cliente</w:t>
+            </w:r>
+          </w:p>
+        </w:tc>
+        <w:tc>
+          <w:tcPr>
+            <w:tcW w:w="2307" w:type="dxa"/>
+          </w:tcPr>
+          <w:p>
+            <w:pPr>
+              <w:jc w:val="center"/>
+              <w:rPr>
+                <w:rFonts w:ascii="Times New Roman" w:hAnsi="Times New Roman" w:cs="Times New Roman"/>
+                <w:sz w:val="26"/>
+                <w:szCs w:val="26"/>
+              </w:rPr>
+            </w:pPr>
+            <w:r>
+              <w:rPr>
+                <w:rFonts w:ascii="Times New Roman" w:hAnsi="Times New Roman" w:cs="Times New Roman"/>
+                <w:sz w:val="26"/>
+                <w:szCs w:val="26"/>
+              </w:rPr>
+              <w:t>Senha do Cliente</w:t>
+            </w:r>
+          </w:p>
+        </w:tc>
+        <w:tc>
+          <w:tcPr>
+            <w:tcW w:w="2191" w:type="dxa"/>
+          </w:tcPr>
+          <w:p>
+            <w:pPr>
+              <w:jc w:val="center"/>
+              <w:rPr>
+                <w:rFonts w:ascii="Times New Roman" w:hAnsi="Times New Roman" w:cs="Times New Roman"/>
+                <w:sz w:val="26"/>
+                <w:szCs w:val="26"/>
+              </w:rPr>
+            </w:pPr>
+            <w:r>
+              <w:rPr>
+                <w:rFonts w:ascii="Times New Roman" w:hAnsi="Times New Roman" w:cs="Times New Roman"/>
+                <w:sz w:val="26"/>
+                <w:szCs w:val="26"/>
+              </w:rPr>
+              <w:t>CPF</w:t>
+            </w:r>
+          </w:p>
+        </w:tc>
+        <w:tc>
+          <w:tcPr>
+            <w:tcW w:w="2567" w:type="dxa"/>
+          </w:tcPr>
+          <w:p>
+            <w:pPr>
+              <w:jc w:val="center"/>
+              <w:rPr>
+                <w:rFonts w:ascii="Times New Roman" w:hAnsi="Times New Roman" w:cs="Times New Roman"/>
+                <w:sz w:val="26"/>
+                <w:szCs w:val="26"/>
+              </w:rPr>
+            </w:pPr>
+            <w:r>
+              <w:rPr>
+                <w:rFonts w:ascii="Times New Roman" w:hAnsi="Times New Roman" w:cs="Times New Roman"/>
+                <w:sz w:val="26"/>
+                <w:szCs w:val="26"/>
+              </w:rPr>
+              <w:t>Quantidade de livros adquiridos</w:t>
+            </w:r>
+          </w:p>
+        </w:tc>
+      </w:tr>
+      <w:tr>
+        <w:trPr>
+          <w:trHeight w:val="247"/>
+        </w:trPr>
+        <w:tc>
+          <w:tcPr>
+            <w:tcW w:w="1088" w:type="dxa"/>
+          </w:tcPr>
+          <w:p>
+            <w:pPr>
+              <w:tabs>
+                <w:tab w:val="left" w:pos="1020"/>
+              </w:tabs>
+              <w:jc w:val="center"/>
+              <w:rPr>
+                <w:rFonts w:ascii="Times New Roman" w:hAnsi="Times New Roman" w:cs="Times New Roman"/>
+                <w:sz w:val="26"/>
+                <w:szCs w:val="26"/>
+              </w:rPr>
+            </w:pPr>
+            <w:r>
+              <w:rPr>
+                <w:rFonts w:ascii="Times New Roman" w:hAnsi="Times New Roman" w:cs="Times New Roman"/>
+                <w:sz w:val="26"/>
+                <w:szCs w:val="26"/>
+              </w:rPr>
+              <w:t>1</w:t>
+            </w:r>
+          </w:p>
+        </w:tc>
+        <w:tc>
+          <w:tcPr>
+            <w:tcW w:w="2064" w:type="dxa"/>
+          </w:tcPr>
+          <w:p>
+            <w:pPr>
+              <w:jc w:val="center"/>
+              <w:rPr>
+                <w:rFonts w:ascii="Times New Roman" w:hAnsi="Times New Roman" w:cs="Times New Roman"/>
+                <w:sz w:val="26"/>
+                <w:szCs w:val="26"/>
+              </w:rPr>
+            </w:pPr>
+            <w:r>
+              <w:rPr>
+                <w:rFonts w:ascii="Times New Roman" w:hAnsi="Times New Roman" w:cs="Times New Roman"/>
+                <w:sz w:val="26"/>
+                <w:szCs w:val="26"/>
+              </w:rPr>
+              <w:t>Solenir</w:t>
+            </w:r>
+          </w:p>
+        </w:tc>
+        <w:tc>
+          <w:tcPr>
+            <w:tcW w:w="2307" w:type="dxa"/>
+          </w:tcPr>
+          <w:p>
+            <w:pPr>
+              <w:jc w:val="center"/>
+              <w:rPr>
+                <w:rFonts w:ascii="Times New Roman" w:hAnsi="Times New Roman" w:cs="Times New Roman"/>
+                <w:sz w:val="26"/>
+                <w:szCs w:val="26"/>
+              </w:rPr>
+            </w:pPr>
+            <w:r>
+              <w:rPr>
+                <w:rFonts w:ascii="Times New Roman" w:hAnsi="Times New Roman" w:cs="Times New Roman"/>
+                <w:sz w:val="26"/>
+                <w:szCs w:val="26"/>
+              </w:rPr>
+              <w:t>Akatsuki</w:t>
+            </w:r>
+          </w:p>
+        </w:tc>
+        <w:tc>
+          <w:tcPr>
+            <w:tcW w:w="2191" w:type="dxa"/>
+          </w:tcPr>
+          <w:p>
+            <w:pPr>
+              <w:jc w:val="center"/>
+              <w:rPr>
+                <w:rFonts w:ascii="Times New Roman" w:hAnsi="Times New Roman" w:cs="Times New Roman"/>
+                <w:sz w:val="26"/>
+                <w:szCs w:val="26"/>
+              </w:rPr>
+            </w:pPr>
+            <w:r>
+              <w:rPr>
+                <w:rFonts w:ascii="Times New Roman" w:hAnsi="Times New Roman" w:cs="Times New Roman"/>
+                <w:sz w:val="26"/>
+                <w:szCs w:val="26"/>
+              </w:rPr>
+              <w:t>43435325245</w:t>
+            </w:r>
+          </w:p>
+        </w:tc>
+        <w:tc>
+          <w:tcPr>
+            <w:tcW w:w="2567" w:type="dxa"/>
+          </w:tcPr>
+          <w:p>
+            <w:pPr>
+              <w:jc w:val="center"/>
+              <w:rPr>
+                <w:rFonts w:ascii="Times New Roman" w:hAnsi="Times New Roman" w:cs="Times New Roman"/>
+                <w:sz w:val="26"/>
+                <w:szCs w:val="26"/>
+              </w:rPr>
+            </w:pPr>
+            <w:r>
+              <w:rPr>
+                <w:rFonts w:ascii="Times New Roman" w:hAnsi="Times New Roman" w:cs="Times New Roman"/>
+                <w:sz w:val="26"/>
+                <w:szCs w:val="26"/>
+              </w:rPr>
+              <w:t>5</w:t>
+            </w:r>
+          </w:p>
+        </w:tc>
+      </w:tr>
+      <w:tr>
+        <w:trPr>
+          <w:trHeight w:val="234"/>
+        </w:trPr>
+        <w:tc>
+          <w:tcPr>
+            <w:tcW w:w="1088" w:type="dxa"/>
+          </w:tcPr>
+          <w:p>
+            <w:pPr>
+              <w:jc w:val="center"/>
+              <w:rPr>
+                <w:rFonts w:ascii="Times New Roman" w:hAnsi="Times New Roman" w:cs="Times New Roman"/>
+                <w:sz w:val="26"/>
+                <w:szCs w:val="26"/>
+              </w:rPr>
+            </w:pPr>
+            <w:r>
+              <w:rPr>
+                <w:rFonts w:ascii="Times New Roman" w:hAnsi="Times New Roman" w:cs="Times New Roman"/>
+                <w:sz w:val="26"/>
+                <w:szCs w:val="26"/>
+              </w:rPr>
+              <w:t>2</w:t>
+            </w:r>
+          </w:p>
+        </w:tc>
+        <w:tc>
+          <w:tcPr>
+            <w:tcW w:w="2064" w:type="dxa"/>
+          </w:tcPr>
+          <w:p>
+            <w:pPr>
+              <w:jc w:val="center"/>
+              <w:rPr>
+                <w:rFonts w:ascii="Times New Roman" w:hAnsi="Times New Roman" w:cs="Times New Roman"/>
+                <w:sz w:val="26"/>
+                <w:szCs w:val="26"/>
+              </w:rPr>
+            </w:pPr>
+            <w:r>
+              <w:rPr>
+                <w:rFonts w:ascii="Times New Roman" w:hAnsi="Times New Roman" w:cs="Times New Roman"/>
+                <w:sz w:val="26"/>
+                <w:szCs w:val="26"/>
+              </w:rPr>
+              <w:t>Joel</w:t>
+            </w:r>
+          </w:p>
+        </w:tc>
+        <w:tc>
+          <w:tcPr>
+            <w:tcW w:w="2307" w:type="dxa"/>
+          </w:tcPr>
+          <w:p>
+            <w:pPr>
+              <w:jc w:val="center"/>
+              <w:rPr>
+                <w:rFonts w:ascii="Times New Roman" w:hAnsi="Times New Roman" w:cs="Times New Roman"/>
+                <w:sz w:val="26"/>
+                <w:szCs w:val="26"/>
+              </w:rPr>
+            </w:pPr>
+            <w:r>
+              <w:rPr>
+                <w:rFonts w:ascii="Times New Roman" w:hAnsi="Times New Roman" w:cs="Times New Roman"/>
+                <w:sz w:val="26"/>
+                <w:szCs w:val="26"/>
+              </w:rPr>
+              <w:t>MortalKombat</w:t>
+            </w:r>
+          </w:p>
+        </w:tc>
+        <w:tc>
+          <w:tcPr>
+            <w:tcW w:w="2191" w:type="dxa"/>
+          </w:tcPr>
+          <w:p>
+            <w:pPr>
+              <w:jc w:val="center"/>
+              <w:rPr>
+                <w:rFonts w:ascii="Times New Roman" w:hAnsi="Times New Roman" w:cs="Times New Roman"/>
+                <w:sz w:val="26"/>
+                <w:szCs w:val="26"/>
+              </w:rPr>
+            </w:pPr>
+            <w:r>
+              <w:rPr>
+                <w:rFonts w:ascii="Times New Roman" w:hAnsi="Times New Roman" w:cs="Times New Roman"/>
+                <w:sz w:val="26"/>
+                <w:szCs w:val="26"/>
+              </w:rPr>
+              <w:t>53253425643</w:t>
+            </w:r>
+            <w:bookmarkStart w:id="0" w:name="_GoBack"/>
+            <w:bookmarkEnd w:id="0"/>
+          </w:p>
+        </w:tc>
+        <w:tc>
+          <w:tcPr>
+            <w:tcW w:w="2567" w:type="dxa"/>
+          </w:tcPr>
+          <w:p>
+            <w:pPr>
+              <w:jc w:val="center"/>
+              <w:rPr>
+                <w:rFonts w:ascii="Times New Roman" w:hAnsi="Times New Roman" w:cs="Times New Roman"/>
+                <w:sz w:val="26"/>
+                <w:szCs w:val="26"/>
+              </w:rPr>
+            </w:pPr>
+            <w:r>
+              <w:rPr>
+                <w:rFonts w:ascii="Times New Roman" w:hAnsi="Times New Roman" w:cs="Times New Roman"/>
+                <w:sz w:val="26"/>
+                <w:szCs w:val="26"/>
+              </w:rPr>
+              <w:t>8</w:t>
+            </w:r>
+          </w:p>
+        </w:tc>
+      </w:tr>
+    </w:tbl>
     <w:p>
       <w:pPr>
         <w:jc w:val="center"/>
@@ -20,321 +403,6 @@
         <w:t>FORMATO DOS DADOS NO ARQUIVO CLIENTES.TXT</w:t>
       </w:r>
     </w:p>
-    <w:tbl>
-      <w:tblPr>
-        <w:tblStyle w:val="Tabelacomgrade"/>
-        <w:tblpPr w:leftFromText="141" w:rightFromText="141" w:vertAnchor="text" w:horzAnchor="margin" w:tblpY="154"/>
-        <w:tblW w:w="9542" w:type="dxa"/>
-        <w:tblLook w:val="04A0" w:firstRow="1" w:lastRow="0" w:firstColumn="1" w:lastColumn="0" w:noHBand="0" w:noVBand="1"/>
-      </w:tblPr>
-      <w:tblGrid>
-        <w:gridCol w:w="1980"/>
-        <w:gridCol w:w="2790"/>
-        <w:gridCol w:w="2386"/>
-        <w:gridCol w:w="2386"/>
-      </w:tblGrid>
-      <w:tr>
-        <w:trPr>
-          <w:trHeight w:val="481"/>
-        </w:trPr>
-        <w:tc>
-          <w:tcPr>
-            <w:tcW w:w="1980" w:type="dxa"/>
-          </w:tcPr>
-          <w:p>
-            <w:pPr>
-              <w:tabs>
-                <w:tab w:val="left" w:pos="1020"/>
-              </w:tabs>
-              <w:jc w:val="center"/>
-              <w:rPr>
-                <w:rFonts w:ascii="Times New Roman" w:hAnsi="Times New Roman" w:cs="Times New Roman"/>
-                <w:sz w:val="26"/>
-                <w:szCs w:val="26"/>
-              </w:rPr>
-            </w:pPr>
-            <w:r>
-              <w:rPr>
-                <w:rFonts w:ascii="Times New Roman" w:hAnsi="Times New Roman" w:cs="Times New Roman"/>
-                <w:sz w:val="26"/>
-                <w:szCs w:val="26"/>
-              </w:rPr>
-              <w:t>ID</w:t>
-            </w:r>
-          </w:p>
-        </w:tc>
-        <w:tc>
-          <w:tcPr>
-            <w:tcW w:w="2790" w:type="dxa"/>
-          </w:tcPr>
-          <w:p>
-            <w:pPr>
-              <w:jc w:val="center"/>
-              <w:rPr>
-                <w:rFonts w:ascii="Times New Roman" w:hAnsi="Times New Roman" w:cs="Times New Roman"/>
-                <w:sz w:val="26"/>
-                <w:szCs w:val="26"/>
-              </w:rPr>
-            </w:pPr>
-            <w:r>
-              <w:rPr>
-                <w:rFonts w:ascii="Times New Roman" w:hAnsi="Times New Roman" w:cs="Times New Roman"/>
-                <w:sz w:val="26"/>
-                <w:szCs w:val="26"/>
-              </w:rPr>
-              <w:t>Nome do Cliente</w:t>
-            </w:r>
-          </w:p>
-        </w:tc>
-        <w:tc>
-          <w:tcPr>
-            <w:tcW w:w="2386" w:type="dxa"/>
-          </w:tcPr>
-          <w:p>
-            <w:pPr>
-              <w:jc w:val="center"/>
-              <w:rPr>
-                <w:rFonts w:ascii="Times New Roman" w:hAnsi="Times New Roman" w:cs="Times New Roman"/>
-                <w:sz w:val="26"/>
-                <w:szCs w:val="26"/>
-              </w:rPr>
-            </w:pPr>
-            <w:r>
-              <w:rPr>
-                <w:rFonts w:ascii="Times New Roman" w:hAnsi="Times New Roman" w:cs="Times New Roman"/>
-                <w:sz w:val="26"/>
-                <w:szCs w:val="26"/>
-              </w:rPr>
-              <w:t>Senha do Cliente</w:t>
-            </w:r>
-          </w:p>
-        </w:tc>
-        <w:tc>
-          <w:tcPr>
-            <w:tcW w:w="2386" w:type="dxa"/>
-          </w:tcPr>
-          <w:p>
-            <w:pPr>
-              <w:jc w:val="center"/>
-              <w:rPr>
-                <w:rFonts w:ascii="Times New Roman" w:hAnsi="Times New Roman" w:cs="Times New Roman"/>
-                <w:sz w:val="26"/>
-                <w:szCs w:val="26"/>
-              </w:rPr>
-            </w:pPr>
-            <w:r>
-              <w:rPr>
-                <w:rFonts w:ascii="Times New Roman" w:hAnsi="Times New Roman" w:cs="Times New Roman"/>
-                <w:sz w:val="26"/>
-                <w:szCs w:val="26"/>
-              </w:rPr>
-              <w:t>Quantidade de livros adquiridos</w:t>
-            </w:r>
-          </w:p>
-        </w:tc>
-      </w:tr>
-      <w:tr>
-        <w:trPr>
-          <w:trHeight w:val="247"/>
-        </w:trPr>
-        <w:tc>
-          <w:tcPr>
-            <w:tcW w:w="1980" w:type="dxa"/>
-          </w:tcPr>
-          <w:p>
-            <w:pPr>
-              <w:tabs>
-                <w:tab w:val="left" w:pos="1020"/>
-              </w:tabs>
-              <w:jc w:val="center"/>
-              <w:rPr>
-                <w:rFonts w:ascii="Times New Roman" w:hAnsi="Times New Roman" w:cs="Times New Roman"/>
-                <w:sz w:val="26"/>
-                <w:szCs w:val="26"/>
-              </w:rPr>
-            </w:pPr>
-            <w:r>
-              <w:rPr>
-                <w:rFonts w:ascii="Times New Roman" w:hAnsi="Times New Roman" w:cs="Times New Roman"/>
-                <w:sz w:val="26"/>
-                <w:szCs w:val="26"/>
-              </w:rPr>
-              <w:t>1</w:t>
-            </w:r>
-          </w:p>
-        </w:tc>
-        <w:tc>
-          <w:tcPr>
-            <w:tcW w:w="2790" w:type="dxa"/>
-          </w:tcPr>
-          <w:p>
-            <w:pPr>
-              <w:jc w:val="center"/>
-              <w:rPr>
-                <w:rFonts w:ascii="Times New Roman" w:hAnsi="Times New Roman" w:cs="Times New Roman"/>
-                <w:sz w:val="26"/>
-                <w:szCs w:val="26"/>
-              </w:rPr>
-            </w:pPr>
-            <w:r>
-              <w:rPr>
-                <w:rFonts w:ascii="Times New Roman" w:hAnsi="Times New Roman" w:cs="Times New Roman"/>
-                <w:sz w:val="26"/>
-                <w:szCs w:val="26"/>
-              </w:rPr>
-              <w:t>Solenir</w:t>
-            </w:r>
-          </w:p>
-        </w:tc>
-        <w:tc>
-          <w:tcPr>
-            <w:tcW w:w="2386" w:type="dxa"/>
-          </w:tcPr>
-          <w:p>
-            <w:pPr>
-              <w:jc w:val="center"/>
-              <w:rPr>
-                <w:rFonts w:ascii="Times New Roman" w:hAnsi="Times New Roman" w:cs="Times New Roman"/>
-                <w:sz w:val="26"/>
-                <w:szCs w:val="26"/>
-              </w:rPr>
-            </w:pPr>
-            <w:proofErr w:type="spellStart"/>
-            <w:r>
-              <w:rPr>
-                <w:rFonts w:ascii="Times New Roman" w:hAnsi="Times New Roman" w:cs="Times New Roman"/>
-                <w:sz w:val="26"/>
-                <w:szCs w:val="26"/>
-              </w:rPr>
-              <w:t>Akatsuki</w:t>
-            </w:r>
-            <w:proofErr w:type="spellEnd"/>
-          </w:p>
-        </w:tc>
-        <w:tc>
-          <w:tcPr>
-            <w:tcW w:w="2386" w:type="dxa"/>
-          </w:tcPr>
-          <w:p>
-            <w:pPr>
-              <w:jc w:val="center"/>
-              <w:rPr>
-                <w:rFonts w:ascii="Times New Roman" w:hAnsi="Times New Roman" w:cs="Times New Roman"/>
-                <w:sz w:val="26"/>
-                <w:szCs w:val="26"/>
-              </w:rPr>
-            </w:pPr>
-            <w:r>
-              <w:rPr>
-                <w:rFonts w:ascii="Times New Roman" w:hAnsi="Times New Roman" w:cs="Times New Roman"/>
-                <w:sz w:val="26"/>
-                <w:szCs w:val="26"/>
-              </w:rPr>
-              <w:t>5</w:t>
-            </w:r>
-          </w:p>
-        </w:tc>
-      </w:tr>
-      <w:tr>
-        <w:trPr>
-          <w:trHeight w:val="234"/>
-        </w:trPr>
-        <w:tc>
-          <w:tcPr>
-            <w:tcW w:w="1980" w:type="dxa"/>
-          </w:tcPr>
-          <w:p>
-            <w:pPr>
-              <w:jc w:val="center"/>
-              <w:rPr>
-                <w:rFonts w:ascii="Times New Roman" w:hAnsi="Times New Roman" w:cs="Times New Roman"/>
-                <w:sz w:val="26"/>
-                <w:szCs w:val="26"/>
-              </w:rPr>
-            </w:pPr>
-            <w:r>
-              <w:rPr>
-                <w:rFonts w:ascii="Times New Roman" w:hAnsi="Times New Roman" w:cs="Times New Roman"/>
-                <w:sz w:val="26"/>
-                <w:szCs w:val="26"/>
-              </w:rPr>
-              <w:t>2</w:t>
-            </w:r>
-          </w:p>
-        </w:tc>
-        <w:tc>
-          <w:tcPr>
-            <w:tcW w:w="2790" w:type="dxa"/>
-          </w:tcPr>
-          <w:p>
-            <w:pPr>
-              <w:jc w:val="center"/>
-              <w:rPr>
-                <w:rFonts w:ascii="Times New Roman" w:hAnsi="Times New Roman" w:cs="Times New Roman"/>
-                <w:sz w:val="26"/>
-                <w:szCs w:val="26"/>
-              </w:rPr>
-            </w:pPr>
-            <w:r>
-              <w:rPr>
-                <w:rFonts w:ascii="Times New Roman" w:hAnsi="Times New Roman" w:cs="Times New Roman"/>
-                <w:sz w:val="26"/>
-                <w:szCs w:val="26"/>
-              </w:rPr>
-              <w:t>Joel</w:t>
-            </w:r>
-          </w:p>
-        </w:tc>
-        <w:tc>
-          <w:tcPr>
-            <w:tcW w:w="2386" w:type="dxa"/>
-          </w:tcPr>
-          <w:p>
-            <w:pPr>
-              <w:jc w:val="center"/>
-              <w:rPr>
-                <w:rFonts w:ascii="Times New Roman" w:hAnsi="Times New Roman" w:cs="Times New Roman"/>
-                <w:sz w:val="26"/>
-                <w:szCs w:val="26"/>
-              </w:rPr>
-            </w:pPr>
-            <w:proofErr w:type="spellStart"/>
-            <w:r>
-              <w:rPr>
-                <w:rFonts w:ascii="Times New Roman" w:hAnsi="Times New Roman" w:cs="Times New Roman"/>
-                <w:sz w:val="26"/>
-                <w:szCs w:val="26"/>
-              </w:rPr>
-              <w:t>MortalKombat</w:t>
-            </w:r>
-            <w:proofErr w:type="spellEnd"/>
-          </w:p>
-        </w:tc>
-        <w:tc>
-          <w:tcPr>
-            <w:tcW w:w="2386" w:type="dxa"/>
-          </w:tcPr>
-          <w:p>
-            <w:pPr>
-              <w:jc w:val="center"/>
-              <w:rPr>
-                <w:rFonts w:ascii="Times New Roman" w:hAnsi="Times New Roman" w:cs="Times New Roman"/>
-                <w:sz w:val="26"/>
-                <w:szCs w:val="26"/>
-              </w:rPr>
-            </w:pPr>
-            <w:r>
-              <w:rPr>
-                <w:rFonts w:ascii="Times New Roman" w:hAnsi="Times New Roman" w:cs="Times New Roman"/>
-                <w:sz w:val="26"/>
-                <w:szCs w:val="26"/>
-              </w:rPr>
-              <w:t>8</w:t>
-            </w:r>
-          </w:p>
-        </w:tc>
-      </w:tr>
-    </w:tbl>
     <w:p>
       <w:pPr>
         <w:jc w:val="center"/>
@@ -369,23 +437,24 @@
       <w:tblPr>
         <w:tblStyle w:val="Tabelacomgrade"/>
         <w:tblpPr w:leftFromText="141" w:rightFromText="141" w:vertAnchor="text" w:horzAnchor="margin" w:tblpXSpec="center" w:tblpY="499"/>
-        <w:tblW w:w="10799" w:type="dxa"/>
+        <w:tblW w:w="10945" w:type="dxa"/>
         <w:tblLook w:val="04A0" w:firstRow="1" w:lastRow="0" w:firstColumn="1" w:lastColumn="0" w:noHBand="0" w:noVBand="1"/>
       </w:tblPr>
       <w:tblGrid>
-        <w:gridCol w:w="851"/>
-        <w:gridCol w:w="2790"/>
-        <w:gridCol w:w="2386"/>
-        <w:gridCol w:w="1198"/>
-        <w:gridCol w:w="3574"/>
+        <w:gridCol w:w="512"/>
+        <w:gridCol w:w="2809"/>
+        <w:gridCol w:w="2177"/>
+        <w:gridCol w:w="1093"/>
+        <w:gridCol w:w="1293"/>
+        <w:gridCol w:w="3061"/>
       </w:tblGrid>
       <w:tr>
         <w:trPr>
-          <w:trHeight w:val="481"/>
+          <w:trHeight w:val="368"/>
         </w:trPr>
         <w:tc>
           <w:tcPr>
-            <w:tcW w:w="851" w:type="dxa"/>
+            <w:tcW w:w="512" w:type="dxa"/>
           </w:tcPr>
           <w:p>
             <w:pPr>
@@ -410,7 +479,7 @@
         </w:tc>
         <w:tc>
           <w:tcPr>
-            <w:tcW w:w="2790" w:type="dxa"/>
+            <w:tcW w:w="2809" w:type="dxa"/>
           </w:tcPr>
           <w:p>
             <w:pPr>
@@ -433,7 +502,7 @@
         </w:tc>
         <w:tc>
           <w:tcPr>
-            <w:tcW w:w="2386" w:type="dxa"/>
+            <w:tcW w:w="2177" w:type="dxa"/>
           </w:tcPr>
           <w:p>
             <w:pPr>
@@ -456,7 +525,30 @@
         </w:tc>
         <w:tc>
           <w:tcPr>
-            <w:tcW w:w="1198" w:type="dxa"/>
+            <w:tcW w:w="1093" w:type="dxa"/>
+          </w:tcPr>
+          <w:p>
+            <w:pPr>
+              <w:jc w:val="center"/>
+              <w:rPr>
+                <w:rFonts w:ascii="Times New Roman" w:hAnsi="Times New Roman" w:cs="Times New Roman"/>
+                <w:sz w:val="26"/>
+                <w:szCs w:val="26"/>
+              </w:rPr>
+            </w:pPr>
+            <w:r>
+              <w:rPr>
+                <w:rFonts w:ascii="Times New Roman" w:hAnsi="Times New Roman" w:cs="Times New Roman"/>
+                <w:sz w:val="26"/>
+                <w:szCs w:val="26"/>
+              </w:rPr>
+              <w:t>Edição</w:t>
+            </w:r>
+          </w:p>
+        </w:tc>
+        <w:tc>
+          <w:tcPr>
+            <w:tcW w:w="1293" w:type="dxa"/>
           </w:tcPr>
           <w:p>
             <w:pPr>
@@ -479,7 +571,7 @@
         </w:tc>
         <w:tc>
           <w:tcPr>
-            <w:tcW w:w="3574" w:type="dxa"/>
+            <w:tcW w:w="3061" w:type="dxa"/>
           </w:tcPr>
           <w:p>
             <w:pPr>
@@ -503,11 +595,11 @@
       </w:tr>
       <w:tr>
         <w:trPr>
-          <w:trHeight w:val="247"/>
+          <w:trHeight w:val="189"/>
         </w:trPr>
         <w:tc>
           <w:tcPr>
-            <w:tcW w:w="851" w:type="dxa"/>
+            <w:tcW w:w="512" w:type="dxa"/>
           </w:tcPr>
           <w:p>
             <w:pPr>
@@ -533,7 +625,7 @@
         </w:tc>
         <w:tc>
           <w:tcPr>
-            <w:tcW w:w="2790" w:type="dxa"/>
+            <w:tcW w:w="2809" w:type="dxa"/>
           </w:tcPr>
           <w:p>
             <w:pPr>
@@ -556,71 +648,76 @@
         </w:tc>
         <w:tc>
           <w:tcPr>
-            <w:tcW w:w="2386" w:type="dxa"/>
-          </w:tcPr>
-          <w:p>
-            <w:pPr>
-              <w:jc w:val="center"/>
-              <w:rPr>
-                <w:rFonts w:ascii="Times New Roman" w:hAnsi="Times New Roman" w:cs="Times New Roman"/>
-                <w:sz w:val="26"/>
-                <w:szCs w:val="26"/>
-              </w:rPr>
-            </w:pPr>
-            <w:r>
-              <w:rPr>
-                <w:rFonts w:ascii="Times New Roman" w:hAnsi="Times New Roman" w:cs="Times New Roman"/>
-                <w:sz w:val="26"/>
-                <w:szCs w:val="26"/>
-              </w:rPr>
-              <w:t xml:space="preserve">James </w:t>
-            </w:r>
-            <w:proofErr w:type="spellStart"/>
-            <w:r>
-              <w:rPr>
-                <w:rFonts w:ascii="Times New Roman" w:hAnsi="Times New Roman" w:cs="Times New Roman"/>
-                <w:sz w:val="26"/>
-                <w:szCs w:val="26"/>
-              </w:rPr>
-              <w:t>Kurose</w:t>
-            </w:r>
-            <w:proofErr w:type="spellEnd"/>
-          </w:p>
-        </w:tc>
-        <w:tc>
-          <w:tcPr>
-            <w:tcW w:w="1198" w:type="dxa"/>
-          </w:tcPr>
-          <w:p>
-            <w:pPr>
-              <w:jc w:val="center"/>
-              <w:rPr>
-                <w:rFonts w:ascii="Times New Roman" w:hAnsi="Times New Roman" w:cs="Times New Roman"/>
-                <w:sz w:val="26"/>
-                <w:szCs w:val="26"/>
-              </w:rPr>
-            </w:pPr>
-            <w:r>
-              <w:rPr>
-                <w:rFonts w:ascii="Times New Roman" w:hAnsi="Times New Roman" w:cs="Times New Roman"/>
-                <w:sz w:val="26"/>
-                <w:szCs w:val="26"/>
-              </w:rPr>
-              <w:t>2</w:t>
-            </w:r>
-            <w:r>
-              <w:rPr>
-                <w:rFonts w:ascii="Times New Roman" w:hAnsi="Times New Roman" w:cs="Times New Roman"/>
-                <w:sz w:val="26"/>
-                <w:szCs w:val="26"/>
-              </w:rPr>
-              <w:t>05.00</w:t>
-            </w:r>
-          </w:p>
-        </w:tc>
-        <w:tc>
-          <w:tcPr>
-            <w:tcW w:w="3574" w:type="dxa"/>
+            <w:tcW w:w="2177" w:type="dxa"/>
+          </w:tcPr>
+          <w:p>
+            <w:pPr>
+              <w:jc w:val="center"/>
+              <w:rPr>
+                <w:rFonts w:ascii="Times New Roman" w:hAnsi="Times New Roman" w:cs="Times New Roman"/>
+                <w:sz w:val="26"/>
+                <w:szCs w:val="26"/>
+              </w:rPr>
+            </w:pPr>
+            <w:r>
+              <w:rPr>
+                <w:rFonts w:ascii="Times New Roman" w:hAnsi="Times New Roman" w:cs="Times New Roman"/>
+                <w:sz w:val="26"/>
+                <w:szCs w:val="26"/>
+              </w:rPr>
+              <w:t>James Kurose</w:t>
+            </w:r>
+          </w:p>
+        </w:tc>
+        <w:tc>
+          <w:tcPr>
+            <w:tcW w:w="1093" w:type="dxa"/>
+          </w:tcPr>
+          <w:p>
+            <w:pPr>
+              <w:jc w:val="center"/>
+              <w:rPr>
+                <w:rFonts w:ascii="Times New Roman" w:hAnsi="Times New Roman" w:cs="Times New Roman"/>
+                <w:sz w:val="26"/>
+                <w:szCs w:val="26"/>
+              </w:rPr>
+            </w:pPr>
+            <w:r>
+              <w:rPr>
+                <w:rFonts w:ascii="Times New Roman" w:hAnsi="Times New Roman" w:cs="Times New Roman"/>
+                <w:sz w:val="26"/>
+                <w:szCs w:val="26"/>
+              </w:rPr>
+              <w:t>6</w:t>
+            </w:r>
+          </w:p>
+        </w:tc>
+        <w:tc>
+          <w:tcPr>
+            <w:tcW w:w="1293" w:type="dxa"/>
+          </w:tcPr>
+          <w:p>
+            <w:pPr>
+              <w:jc w:val="center"/>
+              <w:rPr>
+                <w:rFonts w:ascii="Times New Roman" w:hAnsi="Times New Roman" w:cs="Times New Roman"/>
+                <w:sz w:val="26"/>
+                <w:szCs w:val="26"/>
+              </w:rPr>
+            </w:pPr>
+            <w:r>
+              <w:rPr>
+                <w:rFonts w:ascii="Times New Roman" w:hAnsi="Times New Roman" w:cs="Times New Roman"/>
+                <w:sz w:val="26"/>
+                <w:szCs w:val="26"/>
+              </w:rPr>
+              <w:t>205.00</w:t>
+            </w:r>
+          </w:p>
+        </w:tc>
+        <w:tc>
+          <w:tcPr>
+            <w:tcW w:w="3061" w:type="dxa"/>
           </w:tcPr>
           <w:p>
             <w:pPr>
@@ -644,11 +741,11 @@
       </w:tr>
       <w:tr>
         <w:trPr>
-          <w:trHeight w:val="234"/>
+          <w:trHeight w:val="179"/>
         </w:trPr>
         <w:tc>
           <w:tcPr>
-            <w:tcW w:w="851" w:type="dxa"/>
+            <w:tcW w:w="512" w:type="dxa"/>
           </w:tcPr>
           <w:p>
             <w:pPr>
@@ -671,7 +768,7 @@
         </w:tc>
         <w:tc>
           <w:tcPr>
-            <w:tcW w:w="2790" w:type="dxa"/>
+            <w:tcW w:w="2809" w:type="dxa"/>
           </w:tcPr>
           <w:p>
             <w:pPr>
@@ -694,40 +791,53 @@
         </w:tc>
         <w:tc>
           <w:tcPr>
-            <w:tcW w:w="2386" w:type="dxa"/>
-          </w:tcPr>
-          <w:p>
-            <w:pPr>
-              <w:jc w:val="center"/>
-              <w:rPr>
-                <w:rFonts w:ascii="Times New Roman" w:hAnsi="Times New Roman" w:cs="Times New Roman"/>
-                <w:sz w:val="26"/>
-                <w:szCs w:val="26"/>
-              </w:rPr>
-            </w:pPr>
-            <w:r>
-              <w:rPr>
-                <w:rFonts w:ascii="Times New Roman" w:hAnsi="Times New Roman" w:cs="Times New Roman"/>
-                <w:sz w:val="26"/>
-                <w:szCs w:val="26"/>
-              </w:rPr>
-              <w:t xml:space="preserve">Andrew </w:t>
-            </w:r>
-            <w:proofErr w:type="spellStart"/>
-            <w:r>
-              <w:rPr>
-                <w:rFonts w:ascii="Times New Roman" w:hAnsi="Times New Roman" w:cs="Times New Roman"/>
-                <w:sz w:val="26"/>
-                <w:szCs w:val="26"/>
-              </w:rPr>
-              <w:t>Tanenbaum</w:t>
-            </w:r>
-            <w:proofErr w:type="spellEnd"/>
-          </w:p>
-        </w:tc>
-        <w:tc>
-          <w:tcPr>
-            <w:tcW w:w="1198" w:type="dxa"/>
+            <w:tcW w:w="2177" w:type="dxa"/>
+          </w:tcPr>
+          <w:p>
+            <w:pPr>
+              <w:jc w:val="center"/>
+              <w:rPr>
+                <w:rFonts w:ascii="Times New Roman" w:hAnsi="Times New Roman" w:cs="Times New Roman"/>
+                <w:sz w:val="26"/>
+                <w:szCs w:val="26"/>
+              </w:rPr>
+            </w:pPr>
+            <w:r>
+              <w:rPr>
+                <w:rFonts w:ascii="Times New Roman" w:hAnsi="Times New Roman" w:cs="Times New Roman"/>
+                <w:sz w:val="26"/>
+                <w:szCs w:val="26"/>
+              </w:rPr>
+              <w:t>Andrew Tanenbaum</w:t>
+            </w:r>
+          </w:p>
+        </w:tc>
+        <w:tc>
+          <w:tcPr>
+            <w:tcW w:w="1093" w:type="dxa"/>
+          </w:tcPr>
+          <w:p>
+            <w:pPr>
+              <w:jc w:val="center"/>
+              <w:rPr>
+                <w:rFonts w:ascii="Times New Roman" w:hAnsi="Times New Roman" w:cs="Times New Roman"/>
+                <w:sz w:val="26"/>
+                <w:szCs w:val="26"/>
+              </w:rPr>
+            </w:pPr>
+            <w:r>
+              <w:rPr>
+                <w:rFonts w:ascii="Times New Roman" w:hAnsi="Times New Roman" w:cs="Times New Roman"/>
+                <w:sz w:val="26"/>
+                <w:szCs w:val="26"/>
+              </w:rPr>
+              <w:t>3</w:t>
+            </w:r>
+          </w:p>
+        </w:tc>
+        <w:tc>
+          <w:tcPr>
+            <w:tcW w:w="1293" w:type="dxa"/>
           </w:tcPr>
           <w:p>
             <w:pPr>
@@ -746,13 +856,11 @@
               </w:rPr>
               <w:t>200.00</w:t>
             </w:r>
-            <w:bookmarkStart w:id="0" w:name="_GoBack"/>
-            <w:bookmarkEnd w:id="0"/>
-          </w:p>
-        </w:tc>
-        <w:tc>
-          <w:tcPr>
-            <w:tcW w:w="3574" w:type="dxa"/>
+          </w:p>
+        </w:tc>
+        <w:tc>
+          <w:tcPr>
+            <w:tcW w:w="3061" w:type="dxa"/>
           </w:tcPr>
           <w:p>
             <w:pPr>

</xml_diff>